<commit_message>
enviando paginas html na resposta do servidor
</commit_message>
<xml_diff>
--- a/cursoNode.docx
+++ b/cursoNode.docx
@@ -63,31 +63,7 @@
     </w:p>
     <w:p>
       <w:r>
-        <w:t xml:space="preserve">Para executar o código que </w:t>
-      </w:r>
-      <w:proofErr w:type="spellStart"/>
-      <w:r>
-        <w:t>esta</w:t>
-      </w:r>
-      <w:proofErr w:type="spellEnd"/>
-      <w:r>
-        <w:t xml:space="preserve"> em um arquivo Javascript, basta ir no terminal e digitar o comando node mais “nome do arquivo” e clicar </w:t>
-      </w:r>
-      <w:proofErr w:type="spellStart"/>
-      <w:r>
-        <w:t>enter</w:t>
-      </w:r>
-      <w:proofErr w:type="spellEnd"/>
-      <w:r>
-        <w:t xml:space="preserve">. Se tiver algum erro no código vai aparecer no terminal após o </w:t>
-      </w:r>
-      <w:proofErr w:type="spellStart"/>
-      <w:r>
-        <w:t>enter</w:t>
-      </w:r>
-      <w:proofErr w:type="spellEnd"/>
-      <w:r>
-        <w:t>.</w:t>
+        <w:t>Para executar o código que esta em um arquivo Javascript, basta ir no terminal e digitar o comando node mais “nome do arquivo” e clicar enter. Se tiver algum erro no código vai aparecer no terminal após o enter.</w:t>
       </w:r>
     </w:p>
     <w:p/>
@@ -217,11 +193,9 @@
       <w:r>
         <w:t xml:space="preserve">Criamos o arquivo subtrair.js e estamos exportando a função </w:t>
       </w:r>
-      <w:proofErr w:type="spellStart"/>
       <w:r>
         <w:t>subtracao</w:t>
       </w:r>
-      <w:proofErr w:type="spellEnd"/>
     </w:p>
     <w:p>
       <w:pPr>
@@ -428,71 +402,21 @@
           <w:sz w:val="28"/>
           <w:szCs w:val="28"/>
         </w:rPr>
-        <w:t xml:space="preserve">Criando um servidor utilizando o </w:t>
-      </w:r>
-      <w:proofErr w:type="spellStart"/>
-      <w:r>
+        <w:t>Criando um servidor utilizando o express</w:t>
+      </w:r>
+    </w:p>
+    <w:p>
+      <w:pPr>
         <w:rPr>
           <w:color w:val="C00000"/>
           <w:sz w:val="28"/>
           <w:szCs w:val="28"/>
         </w:rPr>
-        <w:t>express</w:t>
-      </w:r>
-      <w:proofErr w:type="spellEnd"/>
-    </w:p>
-    <w:p>
-      <w:pPr>
-        <w:rPr>
-          <w:color w:val="C00000"/>
-          <w:sz w:val="28"/>
-          <w:szCs w:val="28"/>
-        </w:rPr>
       </w:pPr>
     </w:p>
     <w:p>
       <w:r>
-        <w:t xml:space="preserve">para instalar o </w:t>
-      </w:r>
-      <w:proofErr w:type="spellStart"/>
-      <w:r>
-        <w:t>express</w:t>
-      </w:r>
-      <w:proofErr w:type="spellEnd"/>
-      <w:r>
-        <w:t xml:space="preserve"> e qualquer outro modulo externo </w:t>
-      </w:r>
-      <w:proofErr w:type="spellStart"/>
-      <w:r>
-        <w:t>vc</w:t>
-      </w:r>
-      <w:proofErr w:type="spellEnd"/>
-      <w:r>
-        <w:t xml:space="preserve"> precisar entrar na pasta do seu projeto no </w:t>
-      </w:r>
-      <w:proofErr w:type="spellStart"/>
-      <w:r>
-        <w:t>prompet</w:t>
-      </w:r>
-      <w:proofErr w:type="spellEnd"/>
-      <w:r>
-        <w:t xml:space="preserve"> de comando e digitar o comando abaixo. Desta forma o </w:t>
-      </w:r>
-      <w:proofErr w:type="spellStart"/>
-      <w:r>
-        <w:t>express</w:t>
-      </w:r>
-      <w:proofErr w:type="spellEnd"/>
-      <w:r>
-        <w:t xml:space="preserve"> vai ficar salvo na pasta do projeto para ser utilizado. </w:t>
-      </w:r>
-      <w:proofErr w:type="spellStart"/>
-      <w:r>
-        <w:t>Npm</w:t>
-      </w:r>
-      <w:proofErr w:type="spellEnd"/>
-      <w:r>
-        <w:t xml:space="preserve"> é o gerenciador de pacotes do node.</w:t>
+        <w:t>para instalar o express e qualquer outro modulo externo vc precisar entrar na pasta do seu projeto no prompet de comando e digitar o comando abaixo. Desta forma o express vai ficar salvo na pasta do projeto para ser utilizado. Npm é o gerenciador de pacotes do node.</w:t>
       </w:r>
     </w:p>
     <w:p>
@@ -601,45 +525,13 @@
     </w:p>
     <w:p>
       <w:r>
-        <w:t xml:space="preserve">Ao executar o comando foi criado os arquivos </w:t>
-      </w:r>
-      <w:proofErr w:type="spellStart"/>
-      <w:r>
-        <w:t>package.jon</w:t>
-      </w:r>
-      <w:proofErr w:type="spellEnd"/>
-      <w:r>
-        <w:t xml:space="preserve"> e </w:t>
-      </w:r>
-      <w:proofErr w:type="spellStart"/>
-      <w:r>
-        <w:t>package-lock.json</w:t>
-      </w:r>
-      <w:proofErr w:type="spellEnd"/>
-      <w:r>
-        <w:t xml:space="preserve"> e a pasta </w:t>
-      </w:r>
-      <w:proofErr w:type="spellStart"/>
-      <w:r>
-        <w:t>node_modules</w:t>
-      </w:r>
-      <w:proofErr w:type="spellEnd"/>
-      <w:r>
-        <w:t>.</w:t>
+        <w:t>Ao executar o comando foi criado os arquivos package.jon e package-lock.json e a pasta node_modules.</w:t>
       </w:r>
     </w:p>
     <w:p>
       <w:r>
         <w:lastRenderedPageBreak/>
-        <w:t xml:space="preserve">No arquivo </w:t>
-      </w:r>
-      <w:proofErr w:type="spellStart"/>
-      <w:r>
-        <w:t>package.jon</w:t>
-      </w:r>
-      <w:proofErr w:type="spellEnd"/>
-      <w:r>
-        <w:t xml:space="preserve"> vai ficar as dependências e scripts do nosso projeto</w:t>
+        <w:t>No arquivo package.jon vai ficar as dependências e scripts do nosso projeto</w:t>
       </w:r>
     </w:p>
     <w:p>
@@ -686,60 +578,12 @@
     </w:p>
     <w:p>
       <w:r>
-        <w:t xml:space="preserve">O arquivo </w:t>
-      </w:r>
-      <w:proofErr w:type="spellStart"/>
-      <w:r>
-        <w:t>package-lock.json</w:t>
-      </w:r>
-      <w:proofErr w:type="spellEnd"/>
-      <w:r>
-        <w:t xml:space="preserve"> vai conter as informações de todos os módulos instalados.</w:t>
-      </w:r>
-    </w:p>
-    <w:p>
-      <w:r>
-        <w:t xml:space="preserve">A pasta </w:t>
-      </w:r>
-      <w:proofErr w:type="spellStart"/>
-      <w:r>
-        <w:t>node_modulos</w:t>
-      </w:r>
-      <w:proofErr w:type="spellEnd"/>
-      <w:r>
-        <w:t xml:space="preserve"> vai ficar arquivos e pastas das dependências instaladas. Essa pasta nós não enviamos para </w:t>
-      </w:r>
-      <w:proofErr w:type="spellStart"/>
-      <w:r>
-        <w:t>deploy</w:t>
-      </w:r>
-      <w:proofErr w:type="spellEnd"/>
-      <w:r>
-        <w:t xml:space="preserve"> pois é </w:t>
-      </w:r>
-      <w:proofErr w:type="spellStart"/>
-      <w:r>
-        <w:t>serar</w:t>
-      </w:r>
-      <w:proofErr w:type="spellEnd"/>
-      <w:r>
-        <w:t xml:space="preserve"> criada automaticamente no servidor em produção. vamos criar o arquivo </w:t>
-      </w:r>
-      <w:proofErr w:type="spellStart"/>
-      <w:r>
-        <w:t>gitginore</w:t>
-      </w:r>
-      <w:proofErr w:type="spellEnd"/>
-      <w:r>
-        <w:t xml:space="preserve"> e vamos colocar um código informando para a pasta node_ modulo não ser incluída no </w:t>
-      </w:r>
-      <w:proofErr w:type="spellStart"/>
-      <w:r>
-        <w:t>versonamento</w:t>
-      </w:r>
-      <w:proofErr w:type="spellEnd"/>
-      <w:r>
-        <w:t>.</w:t>
+        <w:t>O arquivo package-lock.json vai conter as informações de todos os módulos instalados.</w:t>
+      </w:r>
+    </w:p>
+    <w:p>
+      <w:r>
+        <w:t>A pasta node_modulos vai ficar arquivos e pastas das dependências instaladas. Essa pasta nós não enviamos para deploy pois é serar criada automaticamente no servidor em produção. vamos criar o arquivo gitginore e vamos colocar um código informando para a pasta node_ modulo não ser incluída no versonamento.</w:t>
       </w:r>
     </w:p>
     <w:p>
@@ -866,15 +710,7 @@
     </w:p>
     <w:p>
       <w:r>
-        <w:t xml:space="preserve">Aqui vemos que o servidor recebeu um </w:t>
-      </w:r>
-      <w:proofErr w:type="spellStart"/>
-      <w:r>
-        <w:t>get</w:t>
-      </w:r>
-      <w:proofErr w:type="spellEnd"/>
-      <w:r>
-        <w:t xml:space="preserve"> mas não soube processar pois ainda não foi criada a rota principal.</w:t>
+        <w:t>Aqui vemos que o servidor recebeu um get mas não soube processar pois ainda não foi criada a rota principal.</w:t>
       </w:r>
     </w:p>
     <w:p/>
@@ -932,57 +768,12 @@
     <w:p>
       <w:r>
         <w:lastRenderedPageBreak/>
-        <w:t xml:space="preserve">Vamos criar a primeira roda, a rota principal (raiz), que tem que ser um </w:t>
-      </w:r>
-      <w:proofErr w:type="spellStart"/>
-      <w:r>
-        <w:t>get</w:t>
-      </w:r>
-      <w:proofErr w:type="spellEnd"/>
-      <w:r>
-        <w:t xml:space="preserve">, pois </w:t>
-      </w:r>
-      <w:proofErr w:type="spellStart"/>
-      <w:r>
-        <w:t>qdo</w:t>
-      </w:r>
-      <w:proofErr w:type="spellEnd"/>
-      <w:r>
-        <w:t xml:space="preserve"> entramos em um site o navegador envia um </w:t>
-      </w:r>
-      <w:proofErr w:type="spellStart"/>
-      <w:r>
-        <w:t>get</w:t>
-      </w:r>
-      <w:proofErr w:type="spellEnd"/>
-      <w:r>
-        <w:t xml:space="preserve"> para o site. As rotas tem que ficar acima de </w:t>
-      </w:r>
-      <w:proofErr w:type="spellStart"/>
-      <w:r>
-        <w:t>app.listen</w:t>
-      </w:r>
-      <w:proofErr w:type="spellEnd"/>
-      <w:r>
-        <w:t>.</w:t>
-      </w:r>
-    </w:p>
-    <w:p>
-      <w:proofErr w:type="spellStart"/>
-      <w:r>
-        <w:t>req</w:t>
-      </w:r>
-      <w:proofErr w:type="spellEnd"/>
-      <w:r>
-        <w:t xml:space="preserve"> representa a requisição enviada do lado do cliente, essa requisição pode conter parâmetros na </w:t>
-      </w:r>
-      <w:proofErr w:type="spellStart"/>
-      <w:r>
-        <w:t>url</w:t>
-      </w:r>
-      <w:proofErr w:type="spellEnd"/>
-      <w:r>
-        <w:t xml:space="preserve"> ou parâmetros e dados no seu corpo.</w:t>
+        <w:t>Vamos criar a primeira roda, a rota principal (raiz), que tem que ser um get, pois qdo entramos em um site o navegador envia um get para o site. As rotas tem que ficar acima de app.listen.</w:t>
+      </w:r>
+    </w:p>
+    <w:p>
+      <w:r>
+        <w:t>req representa a requisição enviada do lado do cliente, essa requisição pode conter parâmetros na url ou parâmetros e dados no seu corpo.</w:t>
       </w:r>
     </w:p>
     <w:p>
@@ -1093,45 +884,16 @@
     <w:p>
       <w:r>
         <w:lastRenderedPageBreak/>
-        <w:t>Criando um nova rota. Em uma rota podemos enviar (res) apenas uma mensagem (</w:t>
-      </w:r>
-      <w:proofErr w:type="spellStart"/>
-      <w:r>
-        <w:t>send</w:t>
-      </w:r>
-      <w:proofErr w:type="spellEnd"/>
-      <w:r>
-        <w:t xml:space="preserve">), podemos enviar um arquivo, podemos abrir uma </w:t>
-      </w:r>
-      <w:proofErr w:type="spellStart"/>
-      <w:r>
-        <w:t>pagina</w:t>
-      </w:r>
-      <w:proofErr w:type="spellEnd"/>
-      <w:r>
-        <w:t xml:space="preserve"> </w:t>
-      </w:r>
-      <w:proofErr w:type="spellStart"/>
-      <w:r>
-        <w:t>html</w:t>
-      </w:r>
-      <w:proofErr w:type="spellEnd"/>
-      <w:r>
-        <w:t xml:space="preserve"> (</w:t>
-      </w:r>
-      <w:proofErr w:type="spellStart"/>
-      <w:r>
-        <w:t>send</w:t>
+        <w:t>Criando um nova rota. Em uma rota podemos enviar (res) apenas uma mensagem (send), podemos enviar um arquivo, podemos abrir uma pagina html</w:t>
+      </w:r>
+      <w:r>
+        <w:t xml:space="preserve"> (send</w:t>
       </w:r>
       <w:r>
         <w:t>F</w:t>
       </w:r>
       <w:r>
-        <w:t>ile</w:t>
-      </w:r>
-      <w:proofErr w:type="spellEnd"/>
-      <w:r>
-        <w:t>)</w:t>
+        <w:t>ile)</w:t>
       </w:r>
       <w:r>
         <w:t>.</w:t>
@@ -1250,13 +1012,8 @@
     <w:p/>
     <w:p>
       <w:r>
-        <w:t xml:space="preserve">Parâmetros são dados que enviamos na URL. Utilizados pelo método </w:t>
-      </w:r>
-      <w:proofErr w:type="spellStart"/>
-      <w:r>
-        <w:t>get</w:t>
-      </w:r>
-      <w:proofErr w:type="spellEnd"/>
+        <w:t>Parâmetros são dados que enviamos na URL. Utilizados pelo método get</w:t>
+      </w:r>
     </w:p>
     <w:p>
       <w:r>
@@ -1522,23 +1279,7 @@
     <w:p/>
     <w:p>
       <w:r>
-        <w:t xml:space="preserve">Podemos pegar os parâmetros da requisição através do </w:t>
-      </w:r>
-      <w:proofErr w:type="spellStart"/>
-      <w:r>
-        <w:t>req</w:t>
-      </w:r>
-      <w:proofErr w:type="spellEnd"/>
-      <w:r>
-        <w:t xml:space="preserve">, com o comando </w:t>
-      </w:r>
-      <w:proofErr w:type="spellStart"/>
-      <w:r>
-        <w:t>req.params</w:t>
-      </w:r>
-      <w:proofErr w:type="spellEnd"/>
-      <w:r>
-        <w:t>, e enviamos isso como resposta.</w:t>
+        <w:t>Podemos pegar os parâmetros da requisição através do req, com o comando req.params, e enviamos isso como resposta.</w:t>
       </w:r>
     </w:p>
     <w:p>
@@ -1583,13 +1324,8 @@
     <w:p/>
     <w:p>
       <w:r>
-        <w:t xml:space="preserve">No navegar vai exibir os parâmetros em um </w:t>
-      </w:r>
-      <w:proofErr w:type="spellStart"/>
-      <w:r>
-        <w:t>json</w:t>
-      </w:r>
-      <w:proofErr w:type="spellEnd"/>
+        <w:t>No navegar vai exibir os parâmetros em um json</w:t>
+      </w:r>
     </w:p>
     <w:p>
       <w:r>
@@ -1636,23 +1372,7 @@
         <w:t>Podemos pegar um parâmetro em especifico e trabalhar com ele.</w:t>
       </w:r>
       <w:r>
-        <w:t xml:space="preserve"> Inclusive podemos enviar </w:t>
-      </w:r>
-      <w:proofErr w:type="spellStart"/>
-      <w:r>
-        <w:t>tags</w:t>
-      </w:r>
-      <w:proofErr w:type="spellEnd"/>
-      <w:r>
-        <w:t xml:space="preserve"> </w:t>
-      </w:r>
-      <w:proofErr w:type="spellStart"/>
-      <w:r>
-        <w:t>html</w:t>
-      </w:r>
-      <w:proofErr w:type="spellEnd"/>
-      <w:r>
-        <w:t>.</w:t>
+        <w:t xml:space="preserve"> Inclusive podemos enviar tags html.</w:t>
       </w:r>
     </w:p>
     <w:p>
@@ -1738,31 +1458,7 @@
     <w:p/>
     <w:p>
       <w:r>
-        <w:t xml:space="preserve">LEMBRETE: </w:t>
-      </w:r>
-      <w:proofErr w:type="spellStart"/>
-      <w:r>
-        <w:t>vc</w:t>
-      </w:r>
-      <w:proofErr w:type="spellEnd"/>
-      <w:r>
-        <w:t xml:space="preserve"> só pode fazer o </w:t>
-      </w:r>
-      <w:proofErr w:type="spellStart"/>
-      <w:r>
-        <w:t>res.send</w:t>
-      </w:r>
-      <w:proofErr w:type="spellEnd"/>
-      <w:r>
-        <w:t xml:space="preserve"> uma vez, o código abaixo </w:t>
-      </w:r>
-      <w:proofErr w:type="spellStart"/>
-      <w:r>
-        <w:t>esta</w:t>
-      </w:r>
-      <w:proofErr w:type="spellEnd"/>
-      <w:r>
-        <w:t xml:space="preserve"> errado.</w:t>
+        <w:t>LEMBRETE: vc só pode fazer o res.send uma vez, o código abaixo esta errado.</w:t>
       </w:r>
     </w:p>
     <w:p>
@@ -1824,26 +1520,13 @@
       </w:r>
     </w:p>
     <w:p>
-      <w:proofErr w:type="spellStart"/>
-      <w:r>
-        <w:t>Nodemon</w:t>
-      </w:r>
-      <w:proofErr w:type="spellEnd"/>
-      <w:r>
-        <w:t xml:space="preserve"> vai atualizar a aplicação em tempo real e derrubar e levantar o servidor automaticamente. Facilita bastante nosso trabalho.</w:t>
-      </w:r>
-    </w:p>
-    <w:p>
-      <w:r>
-        <w:t xml:space="preserve">Instalando o </w:t>
-      </w:r>
-      <w:proofErr w:type="spellStart"/>
-      <w:r>
-        <w:t>nodemon</w:t>
-      </w:r>
-      <w:proofErr w:type="spellEnd"/>
-      <w:r>
-        <w:t xml:space="preserve"> globalmente no nosso sistema “-g”</w:t>
+      <w:r>
+        <w:t>Nodemon vai atualizar a aplicação em tempo real e derrubar e levantar o servidor automaticamente. Facilita bastante nosso trabalho.</w:t>
+      </w:r>
+    </w:p>
+    <w:p>
+      <w:r>
+        <w:t>Instalando o nodemon globalmente no nosso sistema “-g”</w:t>
       </w:r>
     </w:p>
     <w:p>
@@ -1890,26 +1573,10 @@
         <w:t xml:space="preserve">Agora ao invés de colocar o comando “node index.js” </w:t>
       </w:r>
       <w:r>
-        <w:t xml:space="preserve">no </w:t>
-      </w:r>
-      <w:proofErr w:type="spellStart"/>
-      <w:r>
-        <w:t>cmd</w:t>
-      </w:r>
-      <w:proofErr w:type="spellEnd"/>
-      <w:r>
-        <w:t xml:space="preserve">, </w:t>
-      </w:r>
-      <w:r>
-        <w:t>vamos utilizar “</w:t>
-      </w:r>
-      <w:proofErr w:type="spellStart"/>
-      <w:r>
-        <w:t>nodenon</w:t>
-      </w:r>
-      <w:proofErr w:type="spellEnd"/>
-      <w:r>
-        <w:t xml:space="preserve"> index.js” e tudo vai ficar automatizado.</w:t>
+        <w:t xml:space="preserve">no cmd, </w:t>
+      </w:r>
+      <w:r>
+        <w:t>vamos utilizar “nodenon index.js” e tudo vai ficar automatizado.</w:t>
       </w:r>
     </w:p>
     <w:p>
@@ -1951,6 +1618,286 @@
         </w:drawing>
       </w:r>
     </w:p>
+    <w:p/>
+    <w:p/>
+    <w:p>
+      <w:pPr>
+        <w:rPr>
+          <w:color w:val="C00000"/>
+          <w:sz w:val="28"/>
+          <w:szCs w:val="28"/>
+        </w:rPr>
+      </w:pPr>
+      <w:r>
+        <w:rPr>
+          <w:color w:val="C00000"/>
+          <w:sz w:val="28"/>
+          <w:szCs w:val="28"/>
+        </w:rPr>
+        <w:t>Enviando pagina html na resposta</w:t>
+      </w:r>
+    </w:p>
+    <w:p/>
+    <w:p>
+      <w:r>
+        <w:t>Vamos na pasta do nosso projeto (na raiz) e cri</w:t>
+      </w:r>
+      <w:r>
+        <w:t>e</w:t>
+      </w:r>
+      <w:r>
+        <w:t>mos uma pasta chamada html e dentro desta um arquivo index.html</w:t>
+      </w:r>
+    </w:p>
+    <w:p>
+      <w:pPr>
+        <w:rPr>
+          <w:color w:val="C00000"/>
+          <w:sz w:val="28"/>
+          <w:szCs w:val="28"/>
+        </w:rPr>
+      </w:pPr>
+    </w:p>
+    <w:p/>
+    <w:p/>
+    <w:p>
+      <w:r>
+        <w:lastRenderedPageBreak/>
+        <w:t>Conteúdo do arquivo index.html</w:t>
+      </w:r>
+    </w:p>
+    <w:p>
+      <w:pPr>
+        <w:rPr>
+          <w:color w:val="C00000"/>
+          <w:sz w:val="28"/>
+          <w:szCs w:val="28"/>
+        </w:rPr>
+      </w:pPr>
+      <w:r>
+        <w:rPr>
+          <w:color w:val="C00000"/>
+          <w:sz w:val="28"/>
+          <w:szCs w:val="28"/>
+        </w:rPr>
+        <w:drawing>
+          <wp:inline distT="0" distB="0" distL="0" distR="0" wp14:anchorId="0DAD7872" wp14:editId="14C3CC2B">
+            <wp:extent cx="5400040" cy="2402840"/>
+            <wp:effectExtent l="0" t="0" r="0" b="0"/>
+            <wp:docPr id="1738389727" name="Imagem 1"/>
+            <wp:cNvGraphicFramePr>
+              <a:graphicFrameLocks xmlns:a="http://schemas.openxmlformats.org/drawingml/2006/main" noChangeAspect="1"/>
+            </wp:cNvGraphicFramePr>
+            <a:graphic xmlns:a="http://schemas.openxmlformats.org/drawingml/2006/main">
+              <a:graphicData uri="http://schemas.openxmlformats.org/drawingml/2006/picture">
+                <pic:pic xmlns:pic="http://schemas.openxmlformats.org/drawingml/2006/picture">
+                  <pic:nvPicPr>
+                    <pic:cNvPr id="1738389727" name=""/>
+                    <pic:cNvPicPr/>
+                  </pic:nvPicPr>
+                  <pic:blipFill>
+                    <a:blip r:embed="rId34"/>
+                    <a:stretch>
+                      <a:fillRect/>
+                    </a:stretch>
+                  </pic:blipFill>
+                  <pic:spPr>
+                    <a:xfrm>
+                      <a:off x="0" y="0"/>
+                      <a:ext cx="5400040" cy="2402840"/>
+                    </a:xfrm>
+                    <a:prstGeom prst="rect">
+                      <a:avLst/>
+                    </a:prstGeom>
+                  </pic:spPr>
+                </pic:pic>
+              </a:graphicData>
+            </a:graphic>
+          </wp:inline>
+        </w:drawing>
+      </w:r>
+    </w:p>
+    <w:p>
+      <w:pPr>
+        <w:rPr>
+          <w:color w:val="C00000"/>
+        </w:rPr>
+      </w:pPr>
+    </w:p>
+    <w:p>
+      <w:r>
+        <w:t>Vamos na rota raiz do site e substituímos send por sendFile. Vamos utilizar __dirname para buscar a rota absoluta até a raiz do site.</w:t>
+      </w:r>
+    </w:p>
+    <w:p>
+      <w:r>
+        <w:drawing>
+          <wp:inline distT="0" distB="0" distL="0" distR="0" wp14:anchorId="1CDA76B1" wp14:editId="04083740">
+            <wp:extent cx="3612193" cy="259102"/>
+            <wp:effectExtent l="0" t="0" r="7620" b="7620"/>
+            <wp:docPr id="522438748" name="Imagem 1"/>
+            <wp:cNvGraphicFramePr>
+              <a:graphicFrameLocks xmlns:a="http://schemas.openxmlformats.org/drawingml/2006/main" noChangeAspect="1"/>
+            </wp:cNvGraphicFramePr>
+            <a:graphic xmlns:a="http://schemas.openxmlformats.org/drawingml/2006/main">
+              <a:graphicData uri="http://schemas.openxmlformats.org/drawingml/2006/picture">
+                <pic:pic xmlns:pic="http://schemas.openxmlformats.org/drawingml/2006/picture">
+                  <pic:nvPicPr>
+                    <pic:cNvPr id="522438748" name=""/>
+                    <pic:cNvPicPr/>
+                  </pic:nvPicPr>
+                  <pic:blipFill>
+                    <a:blip r:embed="rId35"/>
+                    <a:stretch>
+                      <a:fillRect/>
+                    </a:stretch>
+                  </pic:blipFill>
+                  <pic:spPr>
+                    <a:xfrm>
+                      <a:off x="0" y="0"/>
+                      <a:ext cx="3612193" cy="259102"/>
+                    </a:xfrm>
+                    <a:prstGeom prst="rect">
+                      <a:avLst/>
+                    </a:prstGeom>
+                  </pic:spPr>
+                </pic:pic>
+              </a:graphicData>
+            </a:graphic>
+          </wp:inline>
+        </w:drawing>
+      </w:r>
+    </w:p>
+    <w:p>
+      <w:r>
+        <w:t>Depois concatenamos com o resto do caminho a partir da raiz.</w:t>
+      </w:r>
+    </w:p>
+    <w:p>
+      <w:pPr>
+        <w:rPr>
+          <w:color w:val="C00000"/>
+        </w:rPr>
+      </w:pPr>
+      <w:r>
+        <w:rPr>
+          <w:color w:val="C00000"/>
+        </w:rPr>
+        <w:drawing>
+          <wp:inline distT="0" distB="0" distL="0" distR="0" wp14:anchorId="65D4AEE0" wp14:editId="2B45C57B">
+            <wp:extent cx="3680779" cy="708721"/>
+            <wp:effectExtent l="0" t="0" r="0" b="0"/>
+            <wp:docPr id="1620462220" name="Imagem 1"/>
+            <wp:cNvGraphicFramePr>
+              <a:graphicFrameLocks xmlns:a="http://schemas.openxmlformats.org/drawingml/2006/main" noChangeAspect="1"/>
+            </wp:cNvGraphicFramePr>
+            <a:graphic xmlns:a="http://schemas.openxmlformats.org/drawingml/2006/main">
+              <a:graphicData uri="http://schemas.openxmlformats.org/drawingml/2006/picture">
+                <pic:pic xmlns:pic="http://schemas.openxmlformats.org/drawingml/2006/picture">
+                  <pic:nvPicPr>
+                    <pic:cNvPr id="1620462220" name=""/>
+                    <pic:cNvPicPr/>
+                  </pic:nvPicPr>
+                  <pic:blipFill>
+                    <a:blip r:embed="rId36"/>
+                    <a:stretch>
+                      <a:fillRect/>
+                    </a:stretch>
+                  </pic:blipFill>
+                  <pic:spPr>
+                    <a:xfrm>
+                      <a:off x="0" y="0"/>
+                      <a:ext cx="3680779" cy="708721"/>
+                    </a:xfrm>
+                    <a:prstGeom prst="rect">
+                      <a:avLst/>
+                    </a:prstGeom>
+                  </pic:spPr>
+                </pic:pic>
+              </a:graphicData>
+            </a:graphic>
+          </wp:inline>
+        </w:drawing>
+      </w:r>
+    </w:p>
+    <w:p>
+      <w:pPr>
+        <w:rPr>
+          <w:color w:val="C00000"/>
+        </w:rPr>
+      </w:pPr>
+    </w:p>
+    <w:p>
+      <w:r>
+        <w:t>Vamos exibir o conteúdo de uma pagina html</w:t>
+      </w:r>
+    </w:p>
+    <w:p>
+      <w:pPr>
+        <w:rPr>
+          <w:color w:val="C00000"/>
+        </w:rPr>
+      </w:pPr>
+      <w:r>
+        <w:rPr>
+          <w:color w:val="C00000"/>
+        </w:rPr>
+        <w:drawing>
+          <wp:inline distT="0" distB="0" distL="0" distR="0" wp14:anchorId="20944DEF" wp14:editId="747E9713">
+            <wp:extent cx="3703641" cy="1806097"/>
+            <wp:effectExtent l="0" t="0" r="0" b="3810"/>
+            <wp:docPr id="1861102493" name="Imagem 1"/>
+            <wp:cNvGraphicFramePr>
+              <a:graphicFrameLocks xmlns:a="http://schemas.openxmlformats.org/drawingml/2006/main" noChangeAspect="1"/>
+            </wp:cNvGraphicFramePr>
+            <a:graphic xmlns:a="http://schemas.openxmlformats.org/drawingml/2006/main">
+              <a:graphicData uri="http://schemas.openxmlformats.org/drawingml/2006/picture">
+                <pic:pic xmlns:pic="http://schemas.openxmlformats.org/drawingml/2006/picture">
+                  <pic:nvPicPr>
+                    <pic:cNvPr id="1861102493" name=""/>
+                    <pic:cNvPicPr/>
+                  </pic:nvPicPr>
+                  <pic:blipFill>
+                    <a:blip r:embed="rId37"/>
+                    <a:stretch>
+                      <a:fillRect/>
+                    </a:stretch>
+                  </pic:blipFill>
+                  <pic:spPr>
+                    <a:xfrm>
+                      <a:off x="0" y="0"/>
+                      <a:ext cx="3703641" cy="1806097"/>
+                    </a:xfrm>
+                    <a:prstGeom prst="rect">
+                      <a:avLst/>
+                    </a:prstGeom>
+                  </pic:spPr>
+                </pic:pic>
+              </a:graphicData>
+            </a:graphic>
+          </wp:inline>
+        </w:drawing>
+      </w:r>
+    </w:p>
+    <w:p>
+      <w:pPr>
+        <w:rPr>
+          <w:color w:val="C00000"/>
+        </w:rPr>
+      </w:pPr>
+    </w:p>
+    <w:p>
+      <w:r>
+        <w:t xml:space="preserve">OBS: neste curso não vamos trabalhar com arquivos html diretamente, vamos utilizar um modulo chamado Handlebars que vai ajudar nos nosso templates </w:t>
+      </w:r>
+      <w:r>
+        <w:t>onde vamos combinar funções de loop para exibir dados do banco ou array em sequencia e funções condicionais combinados com html.</w:t>
+      </w:r>
+      <w:r>
+        <w:t xml:space="preserve"> Isso para minimizar a programação no html, que é uma boa prática.</w:t>
+      </w:r>
+    </w:p>
+    <w:p/>
     <w:sectPr>
       <w:pgSz w:w="11906" w:h="16838"/>
       <w:pgMar w:top="1417" w:right="1701" w:bottom="1417" w:left="1701" w:header="708" w:footer="708" w:gutter="0"/>

</xml_diff>